<commit_message>
Aplicación terminada a espera de documentación
</commit_message>
<xml_diff>
--- a/DOCUMENTACION/IPO_01_ PERSONA Y ESCENARIOS.docx
+++ b/DOCUMENTACION/IPO_01_ PERSONA Y ESCENARIOS.docx
@@ -4,13 +4,6 @@
   <w:body>
     <w:sdt>
       <w:sdtPr>
-        <w:id w:val="104391221"/>
-        <w:docPartObj>
-          <w:docPartGallery w:val="Cover Pages"/>
-          <w:docPartUnique/>
-        </w:docPartObj>
-      </w:sdtPr>
-      <w:sdtEndPr>
         <w:rPr>
           <w:rFonts w:ascii="Liberation Serif" w:eastAsia="WenQuanYi Micro Hei" w:hAnsi="Liberation Serif" w:cs="Lohit Hindi"/>
           <w:kern w:val="3"/>
@@ -18,7 +11,13 @@
           <w:szCs w:val="24"/>
           <w:lang w:eastAsia="zh-CN" w:bidi="hi-IN"/>
         </w:rPr>
-      </w:sdtEndPr>
+        <w:id w:val="104391221"/>
+        <w:docPartObj>
+          <w:docPartGallery w:val="Cover Pages"/>
+          <w:docPartUnique/>
+        </w:docPartObj>
+      </w:sdtPr>
+      <w:sdtEndPr/>
       <w:sdtContent>
         <w:p>
           <w:pPr>
@@ -157,6 +156,7 @@
                                       <w:calendar w:val="gregorian"/>
                                     </w:date>
                                   </w:sdtPr>
+                                  <w:sdtEndPr/>
                                   <w:sdtContent>
                                     <w:p>
                                       <w:pPr>
@@ -3693,6 +3693,7 @@
                                     <w:dataBinding w:prefixMappings="xmlns:ns0='http://purl.org/dc/elements/1.1/' xmlns:ns1='http://schemas.openxmlformats.org/package/2006/metadata/core-properties' " w:xpath="/ns1:coreProperties[1]/ns0:creator[1]" w:storeItemID="{6C3C8BC8-F283-45AE-878A-BAB7291924A1}"/>
                                     <w:text/>
                                   </w:sdtPr>
+                                  <w:sdtEndPr/>
                                   <w:sdtContent>
                                     <w:r>
                                       <w:rPr>
@@ -3728,6 +3729,7 @@
                                     <w:dataBinding w:prefixMappings="xmlns:ns0='http://schemas.openxmlformats.org/officeDocument/2006/extended-properties' " w:xpath="/ns0:Properties[1]/ns0:Company[1]" w:storeItemID="{6668398D-A668-4E3E-A5EB-62B293D839F1}"/>
                                     <w:text/>
                                   </w:sdtPr>
+                                  <w:sdtEndPr/>
                                   <w:sdtContent>
                                     <w:r>
                                       <w:rPr>
@@ -3983,6 +3985,7 @@
                                     <w:dataBinding w:prefixMappings="xmlns:ns0='http://purl.org/dc/elements/1.1/' xmlns:ns1='http://schemas.openxmlformats.org/package/2006/metadata/core-properties' " w:xpath="/ns1:coreProperties[1]/ns0:title[1]" w:storeItemID="{6C3C8BC8-F283-45AE-878A-BAB7291924A1}"/>
                                     <w:text/>
                                   </w:sdtPr>
+                                  <w:sdtEndPr/>
                                   <w:sdtContent>
                                     <w:r>
                                       <w:rPr>
@@ -4018,6 +4021,7 @@
                                     <w:dataBinding w:prefixMappings="xmlns:ns0='http://purl.org/dc/elements/1.1/' xmlns:ns1='http://schemas.openxmlformats.org/package/2006/metadata/core-properties' " w:xpath="/ns1:coreProperties[1]/ns0:subject[1]" w:storeItemID="{6C3C8BC8-F283-45AE-878A-BAB7291924A1}"/>
                                     <w:text/>
                                   </w:sdtPr>
+                                  <w:sdtEndPr/>
                                   <w:sdtContent>
                                     <w:r>
                                       <w:rPr>
@@ -4768,13 +4772,7 @@
               <w:t xml:space="preserve">: </w:t>
             </w:r>
             <w:r>
-              <w:t xml:space="preserve">Dependienta y </w:t>
-            </w:r>
-            <w:r>
-              <w:t>copropietaria</w:t>
-            </w:r>
-            <w:r>
-              <w:t xml:space="preserve"> de un Estanco</w:t>
+              <w:t>Dependienta y copropietaria de un Estanco</w:t>
             </w:r>
           </w:p>
           <w:p/>
@@ -4789,13 +4787,7 @@
               <w:jc w:val="both"/>
             </w:pPr>
             <w:r>
-              <w:t xml:space="preserve">Isabel Rivas Santos 40 años, es copropietaria de un estanco junto con hermana Alicia. Nacida en Huelva en 1972, termino sus estudios superiores y monto el negocio de la tabacalera. Isabel al igual que su hermana tiene un nivel aceptable de informática. Ella es la encargada de llevar la contabilidad del establecimiento y de abrir y cerrar el establecimiento por las tardes. Al cerrar se dedica a contar la caja y a ver </w:t>
-            </w:r>
-            <w:r>
-              <w:t>cuánto</w:t>
-            </w:r>
-            <w:r>
-              <w:t xml:space="preserve"> se ha vendido y que hay que pedir para ver si el negocio puede afrontar esa perdida. Es amable con los clientes y conoce a los habituales ya que es una persona muy abierta al público.</w:t>
+              <w:t>Isabel Rivas Santos 40 años, es copropietaria de un estanco junto con hermana Alicia. Nacida en Huelva en 1972, termino sus estudios superiores y monto el negocio de la tabacalera. Isabel al igual que su hermana tiene un nivel aceptable de informática. Ella es la encargada de llevar la contabilidad del establecimiento y de abrir y cerrar el establecimiento por las tardes. Al cerrar se dedica a contar la caja y a ver cuánto se ha vendido y que hay que pedir para ver si el negocio puede afrontar esa perdida. Es amable con los clientes y conoce a los habituales ya que es una persona muy abierta al público.</w:t>
             </w:r>
           </w:p>
           <w:p/>
@@ -5039,6 +5031,7 @@
       <w:r>
         <w:rPr>
           <w:noProof/>
+          <w:lang w:eastAsia="es-ES" w:bidi="ar-SA"/>
         </w:rPr>
         <mc:AlternateContent>
           <mc:Choice Requires="wps">
@@ -5714,7 +5707,18 @@
         <w:t xml:space="preserve"> y José Morón Rodríguez para la asignatura de Iteración Persona Ordenador del Tercer curso del Grado en Ingeniera Informática que se realiza en la universidad de Jaén.</w:t>
       </w:r>
       <w:r>
-        <w:t xml:space="preserve"> El proyecto es entregado en la convocatoria de Julio.</w:t>
+        <w:t xml:space="preserve"> El proyecto es entregado en la convocatoria de Julio</w:t>
+      </w:r>
+      <w:r>
+        <w:t xml:space="preserve">, </w:t>
+      </w:r>
+      <w:bookmarkStart w:id="5" w:name="_GoBack"/>
+      <w:bookmarkEnd w:id="5"/>
+      <w:r>
+        <w:t>2012-2013</w:t>
+      </w:r>
+      <w:r>
+        <w:t>.</w:t>
       </w:r>
     </w:p>
     <w:sectPr>
@@ -5796,7 +5800,7 @@
         <w:sz w:val="20"/>
         <w:szCs w:val="20"/>
       </w:rPr>
-      <w:t>8</w:t>
+      <w:t>9</w:t>
     </w:r>
     <w:r>
       <w:rPr>
@@ -5856,6 +5860,7 @@
       <w:dataBinding w:prefixMappings="xmlns:ns0='http://purl.org/dc/elements/1.1/' xmlns:ns1='http://schemas.openxmlformats.org/package/2006/metadata/core-properties' " w:xpath="/ns1:coreProperties[1]/ns0:creator[1]" w:storeItemID="{6C3C8BC8-F283-45AE-878A-BAB7291924A1}"/>
       <w:text/>
     </w:sdtPr>
+    <w:sdtEndPr/>
     <w:sdtContent>
       <w:p>
         <w:pPr>
@@ -7408,8 +7413,10 @@
   </w:compat>
   <w:rsids>
     <w:rsidRoot w:val="007D6EF5"/>
+    <w:rsid w:val="002B5190"/>
     <w:rsid w:val="0051288B"/>
     <w:rsid w:val="007D6EF5"/>
+    <w:rsid w:val="00D66B6C"/>
   </w:rsids>
   <m:mathPr>
     <m:mathFont m:val="Cambria Math"/>
@@ -8194,7 +8201,7 @@
 </file>
 
 <file path=customXml/itemProps2.xml><?xml version="1.0" encoding="utf-8"?>
-<ds:datastoreItem xmlns:ds="http://schemas.openxmlformats.org/officeDocument/2006/customXml" ds:itemID="{565346ED-BC56-445E-AD61-725A6390F3BB}">
+<ds:datastoreItem xmlns:ds="http://schemas.openxmlformats.org/officeDocument/2006/customXml" ds:itemID="{EAC630F7-8020-46B9-9A14-53997558D983}">
   <ds:schemaRefs>
     <ds:schemaRef ds:uri="http://schemas.openxmlformats.org/officeDocument/2006/bibliography"/>
   </ds:schemaRefs>

</xml_diff>